<commit_message>
GIT Branch creation/deletion ref doc
</commit_message>
<xml_diff>
--- a/GIT-Branch.docx
+++ b/GIT-Branch.docx
@@ -346,7 +346,6 @@
         </w:rPr>
         <w:t>Note: new branch (</w:t>
       </w:r>
-      <w:proofErr w:type="spellStart"/>
       <w:r>
         <w:rPr>
           <w:rFonts w:ascii="Bookman Old Style" w:hAnsi="Bookman Old Style"/>
@@ -356,19 +355,7 @@
           <w:szCs w:val="28"/>
           <w:lang w:val="en-US"/>
         </w:rPr>
-        <w:t>i.e</w:t>
-      </w:r>
-      <w:proofErr w:type="spellEnd"/>
-      <w:r>
-        <w:rPr>
-          <w:rFonts w:ascii="Bookman Old Style" w:hAnsi="Bookman Old Style"/>
-          <w:i/>
-          <w:iCs/>
-          <w:sz w:val="28"/>
-          <w:szCs w:val="28"/>
-          <w:lang w:val="en-US"/>
-        </w:rPr>
-        <w:t xml:space="preserve"> Stage</w:t>
+        <w:t>i.e Stage</w:t>
       </w:r>
       <w:r>
         <w:rPr>
@@ -576,19 +563,7 @@
           <w:u w:val="single"/>
           <w:lang w:val="en-US"/>
         </w:rPr>
-        <w:t xml:space="preserve">DELETING A BRANCH </w:t>
-      </w:r>
-      <w:r>
-        <w:rPr>
-          <w:rFonts w:ascii="Bookman Old Style" w:hAnsi="Bookman Old Style"/>
-          <w:b/>
-          <w:bCs/>
-          <w:sz w:val="28"/>
-          <w:szCs w:val="28"/>
-          <w:u w:val="single"/>
-          <w:lang w:val="en-US"/>
-        </w:rPr>
-        <w:t>LOCALLY</w:t>
+        <w:t>DELETING A BRANCH LOCALLY</w:t>
       </w:r>
       <w:r>
         <w:rPr>
@@ -855,27 +830,63 @@
           <w:szCs w:val="28"/>
           <w:lang w:val="en-US"/>
         </w:rPr>
-        <w:t>$git push origin –delete &lt;new -branch-name&gt;</w:t>
-      </w:r>
-    </w:p>
-    <w:p>
-      <w:pPr>
-        <w:contextualSpacing/>
-        <w:rPr>
-          <w:rFonts w:ascii="Bookman Old Style" w:hAnsi="Bookman Old Style"/>
-          <w:sz w:val="28"/>
-          <w:szCs w:val="28"/>
-          <w:lang w:val="en-US"/>
-        </w:rPr>
-      </w:pPr>
-      <w:r>
-        <w:rPr>
-          <w:rFonts w:ascii="Bookman Old Style" w:hAnsi="Bookman Old Style"/>
-          <w:sz w:val="28"/>
-          <w:szCs w:val="28"/>
-          <w:lang w:val="en-US"/>
-        </w:rPr>
-        <w:t>$git push origin –delete Stage</w:t>
+        <w:t>$git push origin –</w:t>
+      </w:r>
+      <w:r>
+        <w:rPr>
+          <w:rFonts w:ascii="Bookman Old Style" w:hAnsi="Bookman Old Style"/>
+          <w:sz w:val="28"/>
+          <w:szCs w:val="28"/>
+          <w:lang w:val="en-US"/>
+        </w:rPr>
+        <w:t>-</w:t>
+      </w:r>
+      <w:r>
+        <w:rPr>
+          <w:rFonts w:ascii="Bookman Old Style" w:hAnsi="Bookman Old Style"/>
+          <w:sz w:val="28"/>
+          <w:szCs w:val="28"/>
+          <w:lang w:val="en-US"/>
+        </w:rPr>
+        <w:t>delete &lt;new -branch-name&gt;</w:t>
+      </w:r>
+    </w:p>
+    <w:p>
+      <w:pPr>
+        <w:contextualSpacing/>
+        <w:rPr>
+          <w:rFonts w:ascii="Bookman Old Style" w:hAnsi="Bookman Old Style"/>
+          <w:sz w:val="28"/>
+          <w:szCs w:val="28"/>
+          <w:lang w:val="en-US"/>
+        </w:rPr>
+      </w:pPr>
+      <w:r>
+        <w:rPr>
+          <w:rFonts w:ascii="Bookman Old Style" w:hAnsi="Bookman Old Style"/>
+          <w:sz w:val="28"/>
+          <w:szCs w:val="28"/>
+          <w:lang w:val="en-US"/>
+        </w:rPr>
+        <w:t>$git push origin –</w:t>
+      </w:r>
+      <w:r>
+        <w:rPr>
+          <w:rFonts w:ascii="Bookman Old Style" w:hAnsi="Bookman Old Style"/>
+          <w:sz w:val="28"/>
+          <w:szCs w:val="28"/>
+          <w:lang w:val="en-US"/>
+        </w:rPr>
+        <w:t>-</w:t>
+      </w:r>
+      <w:r>
+        <w:rPr>
+          <w:rFonts w:ascii="Bookman Old Style" w:hAnsi="Bookman Old Style"/>
+          <w:sz w:val="28"/>
+          <w:szCs w:val="28"/>
+          <w:lang w:val="en-US"/>
+        </w:rPr>
+        <w:t>delete Stage</w:t>
       </w:r>
     </w:p>
     <w:p>
@@ -959,7 +970,6 @@
         </w:rPr>
         <w:t xml:space="preserve">$git push </w:t>
       </w:r>
-      <w:proofErr w:type="gramStart"/>
       <w:r>
         <w:rPr>
           <w:rFonts w:ascii="Bookman Old Style" w:hAnsi="Bookman Old Style"/>
@@ -969,7 +979,6 @@
         </w:rPr>
         <w:t>origin :Stage</w:t>
       </w:r>
-      <w:proofErr w:type="gramEnd"/>
     </w:p>
     <w:p>
       <w:pPr>
@@ -1441,7 +1450,7 @@
     <w:lsdException w:name="Table Web 2" w:semiHidden="1" w:unhideWhenUsed="1"/>
     <w:lsdException w:name="Table Web 3" w:semiHidden="1" w:unhideWhenUsed="1"/>
     <w:lsdException w:name="Balloon Text" w:semiHidden="1" w:unhideWhenUsed="1"/>
-    <w:lsdException w:name="Table Grid" w:semiHidden="1" w:uiPriority="59" w:unhideWhenUsed="1"/>
+    <w:lsdException w:name="Table Grid" w:uiPriority="59"/>
     <w:lsdException w:name="Table Theme" w:semiHidden="1" w:unhideWhenUsed="1"/>
     <w:lsdException w:name="Placeholder Text" w:semiHidden="1"/>
     <w:lsdException w:name="No Spacing" w:uiPriority="1" w:qFormat="1"/>

</xml_diff>

<commit_message>
Added few more GIT commands
</commit_message>
<xml_diff>
--- a/GIT-Branch.docx
+++ b/GIT-Branch.docx
@@ -346,6 +346,7 @@
         </w:rPr>
         <w:t>Note: new branch (</w:t>
       </w:r>
+      <w:proofErr w:type="spellStart"/>
       <w:r>
         <w:rPr>
           <w:rFonts w:ascii="Bookman Old Style" w:hAnsi="Bookman Old Style"/>
@@ -355,7 +356,19 @@
           <w:szCs w:val="28"/>
           <w:lang w:val="en-US"/>
         </w:rPr>
-        <w:t>i.e Stage</w:t>
+        <w:t>i.e</w:t>
+      </w:r>
+      <w:proofErr w:type="spellEnd"/>
+      <w:r>
+        <w:rPr>
+          <w:rFonts w:ascii="Bookman Old Style" w:hAnsi="Bookman Old Style"/>
+          <w:i/>
+          <w:iCs/>
+          <w:sz w:val="28"/>
+          <w:szCs w:val="28"/>
+          <w:lang w:val="en-US"/>
+        </w:rPr>
+        <w:t xml:space="preserve"> Stage</w:t>
       </w:r>
       <w:r>
         <w:rPr>
@@ -563,7 +576,19 @@
           <w:u w:val="single"/>
           <w:lang w:val="en-US"/>
         </w:rPr>
-        <w:t>DELETING A BRANCH LOCALLY</w:t>
+        <w:t xml:space="preserve">DELETING A BRANCH </w:t>
+      </w:r>
+      <w:r>
+        <w:rPr>
+          <w:rFonts w:ascii="Bookman Old Style" w:hAnsi="Bookman Old Style"/>
+          <w:b/>
+          <w:bCs/>
+          <w:sz w:val="28"/>
+          <w:szCs w:val="28"/>
+          <w:u w:val="single"/>
+          <w:lang w:val="en-US"/>
+        </w:rPr>
+        <w:t>LOCALLY</w:t>
       </w:r>
       <w:r>
         <w:rPr>
@@ -830,63 +855,27 @@
           <w:szCs w:val="28"/>
           <w:lang w:val="en-US"/>
         </w:rPr>
-        <w:t>$git push origin –</w:t>
-      </w:r>
-      <w:r>
-        <w:rPr>
-          <w:rFonts w:ascii="Bookman Old Style" w:hAnsi="Bookman Old Style"/>
-          <w:sz w:val="28"/>
-          <w:szCs w:val="28"/>
-          <w:lang w:val="en-US"/>
-        </w:rPr>
-        <w:t>-</w:t>
-      </w:r>
-      <w:r>
-        <w:rPr>
-          <w:rFonts w:ascii="Bookman Old Style" w:hAnsi="Bookman Old Style"/>
-          <w:sz w:val="28"/>
-          <w:szCs w:val="28"/>
-          <w:lang w:val="en-US"/>
-        </w:rPr>
-        <w:t>delete &lt;new -branch-name&gt;</w:t>
-      </w:r>
-    </w:p>
-    <w:p>
-      <w:pPr>
-        <w:contextualSpacing/>
-        <w:rPr>
-          <w:rFonts w:ascii="Bookman Old Style" w:hAnsi="Bookman Old Style"/>
-          <w:sz w:val="28"/>
-          <w:szCs w:val="28"/>
-          <w:lang w:val="en-US"/>
-        </w:rPr>
-      </w:pPr>
-      <w:r>
-        <w:rPr>
-          <w:rFonts w:ascii="Bookman Old Style" w:hAnsi="Bookman Old Style"/>
-          <w:sz w:val="28"/>
-          <w:szCs w:val="28"/>
-          <w:lang w:val="en-US"/>
-        </w:rPr>
-        <w:t>$git push origin –</w:t>
-      </w:r>
-      <w:r>
-        <w:rPr>
-          <w:rFonts w:ascii="Bookman Old Style" w:hAnsi="Bookman Old Style"/>
-          <w:sz w:val="28"/>
-          <w:szCs w:val="28"/>
-          <w:lang w:val="en-US"/>
-        </w:rPr>
-        <w:t>-</w:t>
-      </w:r>
-      <w:r>
-        <w:rPr>
-          <w:rFonts w:ascii="Bookman Old Style" w:hAnsi="Bookman Old Style"/>
-          <w:sz w:val="28"/>
-          <w:szCs w:val="28"/>
-          <w:lang w:val="en-US"/>
-        </w:rPr>
-        <w:t>delete Stage</w:t>
+        <w:t>$git push origin –delete &lt;new -branch-name&gt;</w:t>
+      </w:r>
+    </w:p>
+    <w:p>
+      <w:pPr>
+        <w:contextualSpacing/>
+        <w:rPr>
+          <w:rFonts w:ascii="Bookman Old Style" w:hAnsi="Bookman Old Style"/>
+          <w:sz w:val="28"/>
+          <w:szCs w:val="28"/>
+          <w:lang w:val="en-US"/>
+        </w:rPr>
+      </w:pPr>
+      <w:r>
+        <w:rPr>
+          <w:rFonts w:ascii="Bookman Old Style" w:hAnsi="Bookman Old Style"/>
+          <w:sz w:val="28"/>
+          <w:szCs w:val="28"/>
+          <w:lang w:val="en-US"/>
+        </w:rPr>
+        <w:t>$git push origin –delete Stage</w:t>
       </w:r>
     </w:p>
     <w:p>
@@ -970,6 +959,7 @@
         </w:rPr>
         <w:t xml:space="preserve">$git push </w:t>
       </w:r>
+      <w:proofErr w:type="gramStart"/>
       <w:r>
         <w:rPr>
           <w:rFonts w:ascii="Bookman Old Style" w:hAnsi="Bookman Old Style"/>
@@ -979,6 +969,7 @@
         </w:rPr>
         <w:t>origin :Stage</w:t>
       </w:r>
+      <w:proofErr w:type="gramEnd"/>
     </w:p>
     <w:p>
       <w:pPr>
@@ -1450,7 +1441,7 @@
     <w:lsdException w:name="Table Web 2" w:semiHidden="1" w:unhideWhenUsed="1"/>
     <w:lsdException w:name="Table Web 3" w:semiHidden="1" w:unhideWhenUsed="1"/>
     <w:lsdException w:name="Balloon Text" w:semiHidden="1" w:unhideWhenUsed="1"/>
-    <w:lsdException w:name="Table Grid" w:uiPriority="59"/>
+    <w:lsdException w:name="Table Grid" w:semiHidden="1" w:uiPriority="59" w:unhideWhenUsed="1"/>
     <w:lsdException w:name="Table Theme" w:semiHidden="1" w:unhideWhenUsed="1"/>
     <w:lsdException w:name="Placeholder Text" w:semiHidden="1"/>
     <w:lsdException w:name="No Spacing" w:uiPriority="1" w:qFormat="1"/>

</xml_diff>

<commit_message>
Revert "Added few more files"
This reverts commit 3bdb84e373aad30ff7a0dfce16084dc029ba6d14.
</commit_message>
<xml_diff>
--- a/GIT-Branch.docx
+++ b/GIT-Branch.docx
@@ -233,12 +233,497 @@
         <w:contextualSpacing/>
         <w:rPr>
           <w:rFonts w:ascii="Bahnschrift" w:hAnsi="Bahnschrift"/>
+          <w:sz w:val="28"/>
+          <w:szCs w:val="28"/>
+          <w:lang w:val="en-US"/>
+        </w:rPr>
+      </w:pPr>
+      <w:r>
+        <w:rPr>
+          <w:rFonts w:ascii="Bahnschrift" w:hAnsi="Bahnschrift"/>
+          <w:noProof/>
+          <w:sz w:val="28"/>
+          <w:szCs w:val="28"/>
+          <w:lang w:val="en-US"/>
+        </w:rPr>
+        <mc:AlternateContent>
+          <mc:Choice Requires="wps">
+            <w:drawing>
+              <wp:anchor distT="0" distB="0" distL="114300" distR="114300" simplePos="0" relativeHeight="251658240" behindDoc="0" locked="0" layoutInCell="1" allowOverlap="1" wp14:anchorId="4FA2941E" wp14:editId="134D45F4">
+                <wp:simplePos x="0" y="0"/>
+                <wp:positionH relativeFrom="column">
+                  <wp:posOffset>1185333</wp:posOffset>
+                </wp:positionH>
+                <wp:positionV relativeFrom="paragraph">
+                  <wp:posOffset>74013</wp:posOffset>
+                </wp:positionV>
+                <wp:extent cx="45719" cy="265289"/>
+                <wp:effectExtent l="0" t="0" r="13335" b="20955"/>
+                <wp:wrapNone/>
+                <wp:docPr id="1" name="Right Brace 1"/>
+                <wp:cNvGraphicFramePr/>
+                <a:graphic xmlns:a="http://schemas.openxmlformats.org/drawingml/2006/main">
+                  <a:graphicData uri="http://schemas.microsoft.com/office/word/2010/wordprocessingShape">
+                    <wps:wsp>
+                      <wps:cNvSpPr/>
+                      <wps:spPr>
+                        <a:xfrm>
+                          <a:off x="0" y="0"/>
+                          <a:ext cx="45719" cy="265289"/>
+                        </a:xfrm>
+                        <a:prstGeom prst="rightBrace">
+                          <a:avLst/>
+                        </a:prstGeom>
+                      </wps:spPr>
+                      <wps:style>
+                        <a:lnRef idx="1">
+                          <a:schemeClr val="dk1"/>
+                        </a:lnRef>
+                        <a:fillRef idx="0">
+                          <a:schemeClr val="dk1"/>
+                        </a:fillRef>
+                        <a:effectRef idx="0">
+                          <a:schemeClr val="dk1"/>
+                        </a:effectRef>
+                        <a:fontRef idx="minor">
+                          <a:schemeClr val="tx1"/>
+                        </a:fontRef>
+                      </wps:style>
+                      <wps:bodyPr rot="0" spcFirstLastPara="0" vertOverflow="overflow" horzOverflow="overflow" vert="horz" wrap="square" lIns="91440" tIns="45720" rIns="91440" bIns="45720" numCol="1" spcCol="0" rtlCol="0" fromWordArt="0" anchor="ctr" anchorCtr="0" forceAA="0" compatLnSpc="1">
+                        <a:prstTxWarp prst="textNoShape">
+                          <a:avLst/>
+                        </a:prstTxWarp>
+                        <a:noAutofit/>
+                      </wps:bodyPr>
+                    </wps:wsp>
+                  </a:graphicData>
+                </a:graphic>
+                <wp14:sizeRelH relativeFrom="margin">
+                  <wp14:pctWidth>0</wp14:pctWidth>
+                </wp14:sizeRelH>
+              </wp:anchor>
+            </w:drawing>
+          </mc:Choice>
+          <mc:Fallback>
+            <w:pict>
+              <v:shapetype w14:anchorId="2D1D339F" id="_x0000_t88" coordsize="21600,21600" o:spt="88" adj="1800,10800" path="m,qx10800@0l10800@2qy21600@11,10800@3l10800@1qy,21600e" filled="f">
+                <v:formulas>
+                  <v:f eqn="val #0"/>
+                  <v:f eqn="sum 21600 0 #0"/>
+                  <v:f eqn="sum #1 0 #0"/>
+                  <v:f eqn="sum #1 #0 0"/>
+                  <v:f eqn="prod #0 9598 32768"/>
+                  <v:f eqn="sum 21600 0 @4"/>
+                  <v:f eqn="sum 21600 0 #1"/>
+                  <v:f eqn="min #1 @6"/>
+                  <v:f eqn="prod @7 1 2"/>
+                  <v:f eqn="prod #0 2 1"/>
+                  <v:f eqn="sum 21600 0 @9"/>
+                  <v:f eqn="val #1"/>
+                </v:formulas>
+                <v:path arrowok="t" o:connecttype="custom" o:connectlocs="0,0;21600,@11;0,21600" textboxrect="0,@4,7637,@5"/>
+                <v:handles>
+                  <v:h position="center,#0" yrange="0,@8"/>
+                  <v:h position="bottomRight,#1" yrange="@9,@10"/>
+                </v:handles>
+              </v:shapetype>
+              <v:shape id="Right Brace 1" o:spid="_x0000_s1026" type="#_x0000_t88" style="position:absolute;margin-left:93.35pt;margin-top:5.85pt;width:3.6pt;height:20.9pt;z-index:251658240;visibility:visible;mso-wrap-style:square;mso-width-percent:0;mso-wrap-distance-left:9pt;mso-wrap-distance-top:0;mso-wrap-distance-right:9pt;mso-wrap-distance-bottom:0;mso-position-horizontal:absolute;mso-position-horizontal-relative:text;mso-position-vertical:absolute;mso-position-vertical-relative:text;mso-width-percent:0;mso-width-relative:margin;v-text-anchor:middle" o:gfxdata="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" adj="310" strokecolor="black [3040]"/>
+            </w:pict>
+          </mc:Fallback>
+        </mc:AlternateContent>
+      </w:r>
+      <w:r>
+        <w:rPr>
+          <w:rFonts w:ascii="Bahnschrift" w:hAnsi="Bahnschrift"/>
+          <w:sz w:val="28"/>
+          <w:szCs w:val="28"/>
+          <w:lang w:val="en-US"/>
+        </w:rPr>
+        <w:t xml:space="preserve">$ </w:t>
+      </w:r>
+      <w:r>
+        <w:rPr>
+          <w:rFonts w:ascii="Bahnschrift" w:hAnsi="Bahnschrift"/>
+          <w:sz w:val="28"/>
+          <w:szCs w:val="28"/>
+          <w:lang w:val="en-US"/>
+        </w:rPr>
+        <w:t>git branch</w:t>
+      </w:r>
+    </w:p>
+    <w:p>
+      <w:pPr>
+        <w:contextualSpacing/>
+        <w:rPr>
+          <w:rFonts w:ascii="Bahnschrift" w:hAnsi="Bahnschrift"/>
+          <w:sz w:val="28"/>
+          <w:szCs w:val="28"/>
+          <w:lang w:val="en-US"/>
+        </w:rPr>
+      </w:pPr>
+      <w:r>
+        <w:rPr>
+          <w:rFonts w:ascii="Bahnschrift" w:hAnsi="Bahnschrift"/>
+          <w:sz w:val="28"/>
+          <w:szCs w:val="28"/>
+          <w:lang w:val="en-US"/>
+        </w:rPr>
+        <w:t>$ git branch –list /</w:t>
+      </w:r>
+      <w:r>
+        <w:rPr>
+          <w:rFonts w:ascii="Bahnschrift" w:hAnsi="Bahnschrift"/>
+          <w:sz w:val="28"/>
+          <w:szCs w:val="28"/>
+          <w:lang w:val="en-US"/>
+        </w:rPr>
+        <w:t>/ list</w:t>
+      </w:r>
+      <w:r>
+        <w:rPr>
+          <w:rFonts w:ascii="Bahnschrift" w:hAnsi="Bahnschrift"/>
+          <w:sz w:val="28"/>
+          <w:szCs w:val="28"/>
+          <w:lang w:val="en-US"/>
+        </w:rPr>
+        <w:t xml:space="preserve"> all branch name</w:t>
+      </w:r>
+    </w:p>
+    <w:p>
+      <w:pPr>
+        <w:contextualSpacing/>
+        <w:rPr>
+          <w:rFonts w:ascii="Bahnschrift" w:hAnsi="Bahnschrift"/>
+          <w:sz w:val="28"/>
+          <w:szCs w:val="28"/>
+          <w:lang w:val="en-US"/>
+        </w:rPr>
+      </w:pPr>
+    </w:p>
+    <w:p>
+      <w:pPr>
+        <w:contextualSpacing/>
+        <w:rPr>
+          <w:rFonts w:ascii="Bahnschrift" w:hAnsi="Bahnschrift"/>
+          <w:b/>
+          <w:bCs/>
+          <w:color w:val="0F243E" w:themeColor="text2" w:themeShade="80"/>
+          <w:sz w:val="28"/>
+          <w:szCs w:val="28"/>
+          <w:lang w:val="en-US"/>
+        </w:rPr>
+      </w:pPr>
+      <w:r>
+        <w:rPr>
+          <w:rFonts w:ascii="Bahnschrift" w:hAnsi="Bahnschrift"/>
+          <w:b/>
+          <w:bCs/>
+          <w:color w:val="0F243E" w:themeColor="text2" w:themeShade="80"/>
+          <w:sz w:val="28"/>
+          <w:szCs w:val="28"/>
+          <w:lang w:val="en-US"/>
+        </w:rPr>
+        <w:t>Create branch using below command</w:t>
+      </w:r>
+    </w:p>
+    <w:p>
+      <w:pPr>
+        <w:contextualSpacing/>
+        <w:rPr>
+          <w:rFonts w:ascii="Bahnschrift" w:hAnsi="Bahnschrift"/>
+          <w:b/>
+          <w:bCs/>
+          <w:color w:val="0D0D0D" w:themeColor="text1" w:themeTint="F2"/>
+          <w:sz w:val="28"/>
+          <w:szCs w:val="28"/>
+          <w:lang w:val="en-US"/>
+        </w:rPr>
+      </w:pPr>
+      <w:r>
+        <w:rPr>
+          <w:rFonts w:ascii="Bahnschrift" w:hAnsi="Bahnschrift"/>
+          <w:b/>
+          <w:bCs/>
+          <w:color w:val="0D0D0D" w:themeColor="text1" w:themeTint="F2"/>
+          <w:sz w:val="28"/>
+          <w:szCs w:val="28"/>
+          <w:lang w:val="en-US"/>
+        </w:rPr>
+        <w:t>$ git branch &lt;</w:t>
+      </w:r>
+      <w:r>
+        <w:rPr>
+          <w:rFonts w:ascii="Bahnschrift" w:hAnsi="Bahnschrift"/>
+          <w:b/>
+          <w:bCs/>
+          <w:color w:val="0D0D0D" w:themeColor="text1" w:themeTint="F2"/>
+          <w:sz w:val="28"/>
+          <w:szCs w:val="28"/>
+          <w:lang w:val="en-US"/>
+        </w:rPr>
+        <w:t xml:space="preserve"> new-branch-name </w:t>
+      </w:r>
+      <w:r>
+        <w:rPr>
+          <w:rFonts w:ascii="Bahnschrift" w:hAnsi="Bahnschrift"/>
+          <w:b/>
+          <w:bCs/>
+          <w:color w:val="0D0D0D" w:themeColor="text1" w:themeTint="F2"/>
+          <w:sz w:val="28"/>
+          <w:szCs w:val="28"/>
+          <w:lang w:val="en-US"/>
+        </w:rPr>
+        <w:t>&gt;</w:t>
+      </w:r>
+      <w:r>
+        <w:rPr>
+          <w:rFonts w:ascii="Bahnschrift" w:hAnsi="Bahnschrift"/>
+          <w:b/>
+          <w:bCs/>
+          <w:color w:val="0D0D0D" w:themeColor="text1" w:themeTint="F2"/>
+          <w:sz w:val="28"/>
+          <w:szCs w:val="28"/>
+          <w:lang w:val="en-US"/>
+        </w:rPr>
+        <w:t xml:space="preserve">    </w:t>
+      </w:r>
+      <w:r>
+        <w:rPr>
+          <w:rFonts w:ascii="Bahnschrift" w:hAnsi="Bahnschrift"/>
+          <w:b/>
+          <w:bCs/>
+          <w:color w:val="0D0D0D" w:themeColor="text1" w:themeTint="F2"/>
+          <w:sz w:val="28"/>
+          <w:szCs w:val="28"/>
+          <w:lang w:val="en-US"/>
+        </w:rPr>
+        <w:tab/>
+      </w:r>
+      <w:r>
+        <w:rPr>
+          <w:rFonts w:ascii="Bahnschrift" w:hAnsi="Bahnschrift"/>
+          <w:b/>
+          <w:bCs/>
+          <w:color w:val="0D0D0D" w:themeColor="text1" w:themeTint="F2"/>
+          <w:sz w:val="28"/>
+          <w:szCs w:val="28"/>
+          <w:lang w:val="en-US"/>
+        </w:rPr>
+        <w:sym w:font="Wingdings" w:char="F0E0"/>
+      </w:r>
+      <w:r>
+        <w:rPr>
+          <w:rFonts w:ascii="Bahnschrift" w:hAnsi="Bahnschrift"/>
+          <w:b/>
+          <w:bCs/>
+          <w:color w:val="0D0D0D" w:themeColor="text1" w:themeTint="F2"/>
+          <w:sz w:val="28"/>
+          <w:szCs w:val="28"/>
+          <w:lang w:val="en-US"/>
+        </w:rPr>
+        <w:t xml:space="preserve"> 1</w:t>
+      </w:r>
+    </w:p>
+    <w:p>
+      <w:pPr>
+        <w:contextualSpacing/>
+        <w:rPr>
+          <w:rFonts w:ascii="Bahnschrift" w:hAnsi="Bahnschrift"/>
+          <w:b/>
+          <w:bCs/>
+          <w:color w:val="0D0D0D" w:themeColor="text1" w:themeTint="F2"/>
+          <w:sz w:val="28"/>
+          <w:szCs w:val="28"/>
+          <w:lang w:val="en-US"/>
+        </w:rPr>
+      </w:pPr>
+      <w:r>
+        <w:rPr>
+          <w:rFonts w:ascii="Bahnschrift" w:hAnsi="Bahnschrift"/>
+          <w:b/>
+          <w:bCs/>
+          <w:color w:val="0D0D0D" w:themeColor="text1" w:themeTint="F2"/>
+          <w:sz w:val="28"/>
+          <w:szCs w:val="28"/>
+          <w:lang w:val="en-US"/>
+        </w:rPr>
+        <w:t>$ git checkout &lt;new-branch-name</w:t>
+      </w:r>
+      <w:proofErr w:type="gramStart"/>
+      <w:r>
+        <w:rPr>
+          <w:rFonts w:ascii="Bahnschrift" w:hAnsi="Bahnschrift"/>
+          <w:b/>
+          <w:bCs/>
+          <w:color w:val="0D0D0D" w:themeColor="text1" w:themeTint="F2"/>
+          <w:sz w:val="28"/>
+          <w:szCs w:val="28"/>
+          <w:lang w:val="en-US"/>
+        </w:rPr>
+        <w:t xml:space="preserve">&gt;  </w:t>
+      </w:r>
+      <w:r>
+        <w:rPr>
+          <w:rFonts w:ascii="Bahnschrift" w:hAnsi="Bahnschrift"/>
+          <w:b/>
+          <w:bCs/>
+          <w:color w:val="0D0D0D" w:themeColor="text1" w:themeTint="F2"/>
+          <w:sz w:val="28"/>
+          <w:szCs w:val="28"/>
+          <w:lang w:val="en-US"/>
+        </w:rPr>
+        <w:tab/>
+      </w:r>
+      <w:proofErr w:type="gramEnd"/>
+      <w:r>
+        <w:rPr>
+          <w:rFonts w:ascii="Bahnschrift" w:hAnsi="Bahnschrift"/>
+          <w:b/>
+          <w:bCs/>
+          <w:color w:val="0D0D0D" w:themeColor="text1" w:themeTint="F2"/>
+          <w:sz w:val="28"/>
+          <w:szCs w:val="28"/>
+          <w:lang w:val="en-US"/>
+        </w:rPr>
+        <w:sym w:font="Wingdings" w:char="F0E0"/>
+      </w:r>
+      <w:r>
+        <w:rPr>
+          <w:rFonts w:ascii="Bahnschrift" w:hAnsi="Bahnschrift"/>
+          <w:b/>
+          <w:bCs/>
+          <w:color w:val="0D0D0D" w:themeColor="text1" w:themeTint="F2"/>
+          <w:sz w:val="28"/>
+          <w:szCs w:val="28"/>
+          <w:lang w:val="en-US"/>
+        </w:rPr>
+        <w:t xml:space="preserve">  2</w:t>
+      </w:r>
+    </w:p>
+    <w:p>
+      <w:pPr>
+        <w:contextualSpacing/>
+        <w:rPr>
+          <w:rFonts w:ascii="Bahnschrift" w:hAnsi="Bahnschrift"/>
+          <w:b/>
+          <w:bCs/>
+          <w:color w:val="0D0D0D" w:themeColor="text1" w:themeTint="F2"/>
+          <w:sz w:val="28"/>
+          <w:szCs w:val="28"/>
+          <w:lang w:val="en-US"/>
+        </w:rPr>
+      </w:pPr>
+      <w:r>
+        <w:rPr>
+          <w:rFonts w:ascii="Bahnschrift" w:hAnsi="Bahnschrift"/>
+          <w:b/>
+          <w:bCs/>
+          <w:color w:val="0D0D0D" w:themeColor="text1" w:themeTint="F2"/>
+          <w:sz w:val="28"/>
+          <w:szCs w:val="28"/>
+          <w:lang w:val="en-US"/>
+        </w:rPr>
+        <w:t>$ git checkout feature</w:t>
+      </w:r>
+    </w:p>
+    <w:p>
+      <w:pPr>
+        <w:contextualSpacing/>
+        <w:rPr>
+          <w:rFonts w:ascii="Bahnschrift" w:hAnsi="Bahnschrift"/>
+          <w:sz w:val="28"/>
+          <w:szCs w:val="28"/>
+          <w:lang w:val="en-US"/>
+        </w:rPr>
+      </w:pPr>
+    </w:p>
+    <w:p>
+      <w:pPr>
+        <w:contextualSpacing/>
+        <w:rPr>
+          <w:rFonts w:ascii="Bahnschrift" w:hAnsi="Bahnschrift"/>
+          <w:b/>
+          <w:bCs/>
+          <w:color w:val="E36C0A" w:themeColor="accent6" w:themeShade="BF"/>
+          <w:sz w:val="28"/>
+          <w:szCs w:val="28"/>
+          <w:lang w:val="en-US"/>
+        </w:rPr>
+      </w:pPr>
+      <w:r>
+        <w:rPr>
+          <w:rFonts w:ascii="Bahnschrift" w:hAnsi="Bahnschrift"/>
+          <w:b/>
+          <w:bCs/>
+          <w:color w:val="E36C0A" w:themeColor="accent6" w:themeShade="BF"/>
+          <w:sz w:val="28"/>
+          <w:szCs w:val="28"/>
+          <w:lang w:val="en-US"/>
+        </w:rPr>
+        <w:t>$ git checkout -b &lt;new-branch-name&gt;</w:t>
+      </w:r>
+      <w:r>
+        <w:rPr>
+          <w:rFonts w:ascii="Bahnschrift" w:hAnsi="Bahnschrift"/>
+          <w:b/>
+          <w:bCs/>
+          <w:color w:val="E36C0A" w:themeColor="accent6" w:themeShade="BF"/>
+          <w:sz w:val="28"/>
+          <w:szCs w:val="28"/>
+          <w:lang w:val="en-US"/>
+        </w:rPr>
+        <w:t xml:space="preserve">   1+2 = single command</w:t>
+      </w:r>
+    </w:p>
+    <w:p>
+      <w:pPr>
+        <w:contextualSpacing/>
+        <w:rPr>
+          <w:rFonts w:ascii="Bahnschrift" w:hAnsi="Bahnschrift"/>
+          <w:sz w:val="28"/>
+          <w:szCs w:val="28"/>
+          <w:lang w:val="en-US"/>
+        </w:rPr>
+      </w:pPr>
+      <w:r>
+        <w:rPr>
+          <w:rFonts w:ascii="Bahnschrift" w:hAnsi="Bahnschrift"/>
+          <w:sz w:val="28"/>
+          <w:szCs w:val="28"/>
+          <w:lang w:val="en-US"/>
+        </w:rPr>
+        <w:t xml:space="preserve">$ git checkout </w:t>
+      </w:r>
+      <w:r>
+        <w:rPr>
+          <w:rFonts w:ascii="Bahnschrift" w:hAnsi="Bahnschrift"/>
+          <w:b/>
+          <w:bCs/>
+          <w:sz w:val="28"/>
+          <w:szCs w:val="28"/>
+          <w:lang w:val="en-US"/>
+        </w:rPr>
+        <w:t>-</w:t>
+      </w:r>
+      <w:r>
+        <w:rPr>
+          <w:rFonts w:ascii="Bahnschrift" w:hAnsi="Bahnschrift"/>
+          <w:sz w:val="28"/>
+          <w:szCs w:val="28"/>
+          <w:lang w:val="en-US"/>
+        </w:rPr>
+        <w:t xml:space="preserve"> </w:t>
+      </w:r>
+      <w:r>
+        <w:rPr>
+          <w:rFonts w:ascii="Bahnschrift" w:hAnsi="Bahnschrift"/>
           <w:color w:val="FF0000"/>
           <w:sz w:val="28"/>
           <w:szCs w:val="28"/>
           <w:lang w:val="en-US"/>
         </w:rPr>
-      </w:pPr>
+        <w:t>/</w:t>
+      </w:r>
       <w:r>
         <w:rPr>
           <w:rFonts w:ascii="Bahnschrift" w:hAnsi="Bahnschrift"/>
@@ -247,80 +732,19 @@
           <w:szCs w:val="28"/>
           <w:lang w:val="en-US"/>
         </w:rPr>
-        <w:t xml:space="preserve">$ </w:t>
-      </w:r>
-      <w:r>
-        <w:rPr>
-          <w:rFonts w:ascii="Bahnschrift" w:hAnsi="Bahnschrift"/>
-          <w:color w:val="FF0000"/>
-          <w:sz w:val="28"/>
-          <w:szCs w:val="28"/>
-          <w:lang w:val="en-US"/>
-        </w:rPr>
-        <w:t>git branch</w:t>
-      </w:r>
-      <w:r>
-        <w:rPr>
-          <w:rFonts w:ascii="Bahnschrift" w:hAnsi="Bahnschrift"/>
-          <w:color w:val="FF0000"/>
-          <w:sz w:val="28"/>
-          <w:szCs w:val="28"/>
-          <w:lang w:val="en-US"/>
-        </w:rPr>
-        <w:t xml:space="preserve"> </w:t>
-      </w:r>
-      <w:r>
-        <w:rPr>
-          <w:rFonts w:ascii="Bahnschrift" w:hAnsi="Bahnschrift"/>
-          <w:color w:val="FF0000"/>
-          <w:sz w:val="28"/>
-          <w:szCs w:val="28"/>
-          <w:lang w:val="en-US"/>
-        </w:rPr>
-        <w:t xml:space="preserve"> //list only local branch list</w:t>
-      </w:r>
-    </w:p>
-    <w:p>
-      <w:pPr>
-        <w:contextualSpacing/>
-        <w:rPr>
-          <w:rFonts w:ascii="Bahnschrift" w:hAnsi="Bahnschrift"/>
-          <w:color w:val="FF0000"/>
-          <w:sz w:val="28"/>
-          <w:szCs w:val="28"/>
-          <w:lang w:val="en-US"/>
-        </w:rPr>
-      </w:pPr>
-      <w:r>
-        <w:rPr>
-          <w:rFonts w:ascii="Bahnschrift" w:hAnsi="Bahnschrift"/>
-          <w:color w:val="FF0000"/>
-          <w:sz w:val="28"/>
-          <w:szCs w:val="28"/>
-          <w:lang w:val="en-US"/>
-        </w:rPr>
-        <w:t>$ git branch –list /</w:t>
-      </w:r>
-      <w:r>
-        <w:rPr>
-          <w:rFonts w:ascii="Bahnschrift" w:hAnsi="Bahnschrift"/>
-          <w:color w:val="FF0000"/>
-          <w:sz w:val="28"/>
-          <w:szCs w:val="28"/>
-          <w:lang w:val="en-US"/>
-        </w:rPr>
-        <w:t>/ list</w:t>
-      </w:r>
-      <w:r>
-        <w:rPr>
-          <w:rFonts w:ascii="Bahnschrift" w:hAnsi="Bahnschrift"/>
-          <w:color w:val="FF0000"/>
-          <w:sz w:val="28"/>
-          <w:szCs w:val="28"/>
-          <w:lang w:val="en-US"/>
-        </w:rPr>
-        <w:t xml:space="preserve"> all branch name</w:t>
-      </w:r>
+        <w:t>/It will move to the previous branch</w:t>
+      </w:r>
+    </w:p>
+    <w:p>
+      <w:pPr>
+        <w:contextualSpacing/>
+        <w:rPr>
+          <w:rFonts w:ascii="Bahnschrift" w:hAnsi="Bahnschrift"/>
+          <w:sz w:val="28"/>
+          <w:szCs w:val="28"/>
+          <w:lang w:val="en-US"/>
+        </w:rPr>
+      </w:pPr>
     </w:p>
     <w:p>
       <w:pPr>
@@ -356,455 +780,6 @@
           <w:szCs w:val="28"/>
           <w:lang w:val="en-US"/>
         </w:rPr>
-        <w:t>Create branch using below command</w:t>
-      </w:r>
-    </w:p>
-    <w:p>
-      <w:pPr>
-        <w:contextualSpacing/>
-        <w:rPr>
-          <w:rFonts w:ascii="Bahnschrift" w:hAnsi="Bahnschrift"/>
-          <w:b/>
-          <w:bCs/>
-          <w:color w:val="0D0D0D" w:themeColor="text1" w:themeTint="F2"/>
-          <w:sz w:val="28"/>
-          <w:szCs w:val="28"/>
-          <w:lang w:val="en-US"/>
-        </w:rPr>
-      </w:pPr>
-      <w:r>
-        <w:rPr>
-          <w:rFonts w:ascii="Bahnschrift" w:hAnsi="Bahnschrift"/>
-          <w:b/>
-          <w:bCs/>
-          <w:color w:val="0D0D0D" w:themeColor="text1" w:themeTint="F2"/>
-          <w:sz w:val="28"/>
-          <w:szCs w:val="28"/>
-          <w:lang w:val="en-US"/>
-        </w:rPr>
-        <w:t>$ git branch &lt;</w:t>
-      </w:r>
-      <w:r>
-        <w:rPr>
-          <w:rFonts w:ascii="Bahnschrift" w:hAnsi="Bahnschrift"/>
-          <w:b/>
-          <w:bCs/>
-          <w:color w:val="0D0D0D" w:themeColor="text1" w:themeTint="F2"/>
-          <w:sz w:val="28"/>
-          <w:szCs w:val="28"/>
-          <w:lang w:val="en-US"/>
-        </w:rPr>
-        <w:t xml:space="preserve"> new-branch-name </w:t>
-      </w:r>
-      <w:r>
-        <w:rPr>
-          <w:rFonts w:ascii="Bahnschrift" w:hAnsi="Bahnschrift"/>
-          <w:b/>
-          <w:bCs/>
-          <w:color w:val="0D0D0D" w:themeColor="text1" w:themeTint="F2"/>
-          <w:sz w:val="28"/>
-          <w:szCs w:val="28"/>
-          <w:lang w:val="en-US"/>
-        </w:rPr>
-        <w:t>&gt;</w:t>
-      </w:r>
-      <w:r>
-        <w:rPr>
-          <w:rFonts w:ascii="Bahnschrift" w:hAnsi="Bahnschrift"/>
-          <w:b/>
-          <w:bCs/>
-          <w:color w:val="0D0D0D" w:themeColor="text1" w:themeTint="F2"/>
-          <w:sz w:val="28"/>
-          <w:szCs w:val="28"/>
-          <w:lang w:val="en-US"/>
-        </w:rPr>
-        <w:t xml:space="preserve">    </w:t>
-      </w:r>
-      <w:r>
-        <w:rPr>
-          <w:rFonts w:ascii="Bahnschrift" w:hAnsi="Bahnschrift"/>
-          <w:b/>
-          <w:bCs/>
-          <w:color w:val="0D0D0D" w:themeColor="text1" w:themeTint="F2"/>
-          <w:sz w:val="28"/>
-          <w:szCs w:val="28"/>
-          <w:lang w:val="en-US"/>
-        </w:rPr>
-        <w:tab/>
-      </w:r>
-      <w:r>
-        <w:rPr>
-          <w:rFonts w:ascii="Bahnschrift" w:hAnsi="Bahnschrift"/>
-          <w:b/>
-          <w:bCs/>
-          <w:color w:val="0D0D0D" w:themeColor="text1" w:themeTint="F2"/>
-          <w:sz w:val="28"/>
-          <w:szCs w:val="28"/>
-          <w:lang w:val="en-US"/>
-        </w:rPr>
-        <w:sym w:font="Wingdings" w:char="F0E0"/>
-      </w:r>
-      <w:r>
-        <w:rPr>
-          <w:rFonts w:ascii="Bahnschrift" w:hAnsi="Bahnschrift"/>
-          <w:b/>
-          <w:bCs/>
-          <w:color w:val="0D0D0D" w:themeColor="text1" w:themeTint="F2"/>
-          <w:sz w:val="28"/>
-          <w:szCs w:val="28"/>
-          <w:lang w:val="en-US"/>
-        </w:rPr>
-        <w:t xml:space="preserve"> 1</w:t>
-      </w:r>
-    </w:p>
-    <w:p>
-      <w:pPr>
-        <w:contextualSpacing/>
-        <w:rPr>
-          <w:rFonts w:ascii="Bahnschrift" w:hAnsi="Bahnschrift"/>
-          <w:b/>
-          <w:bCs/>
-          <w:color w:val="0D0D0D" w:themeColor="text1" w:themeTint="F2"/>
-          <w:sz w:val="28"/>
-          <w:szCs w:val="28"/>
-          <w:lang w:val="en-US"/>
-        </w:rPr>
-      </w:pPr>
-      <w:r>
-        <w:rPr>
-          <w:rFonts w:ascii="Bahnschrift" w:hAnsi="Bahnschrift"/>
-          <w:b/>
-          <w:bCs/>
-          <w:color w:val="0D0D0D" w:themeColor="text1" w:themeTint="F2"/>
-          <w:sz w:val="28"/>
-          <w:szCs w:val="28"/>
-          <w:lang w:val="en-US"/>
-        </w:rPr>
-        <w:t xml:space="preserve">$ git checkout &lt;new-branch-name&gt;  </w:t>
-      </w:r>
-      <w:r>
-        <w:rPr>
-          <w:rFonts w:ascii="Bahnschrift" w:hAnsi="Bahnschrift"/>
-          <w:b/>
-          <w:bCs/>
-          <w:color w:val="0D0D0D" w:themeColor="text1" w:themeTint="F2"/>
-          <w:sz w:val="28"/>
-          <w:szCs w:val="28"/>
-          <w:lang w:val="en-US"/>
-        </w:rPr>
-        <w:tab/>
-      </w:r>
-      <w:r>
-        <w:rPr>
-          <w:rFonts w:ascii="Bahnschrift" w:hAnsi="Bahnschrift"/>
-          <w:b/>
-          <w:bCs/>
-          <w:color w:val="0D0D0D" w:themeColor="text1" w:themeTint="F2"/>
-          <w:sz w:val="28"/>
-          <w:szCs w:val="28"/>
-          <w:lang w:val="en-US"/>
-        </w:rPr>
-        <w:sym w:font="Wingdings" w:char="F0E0"/>
-      </w:r>
-      <w:r>
-        <w:rPr>
-          <w:rFonts w:ascii="Bahnschrift" w:hAnsi="Bahnschrift"/>
-          <w:b/>
-          <w:bCs/>
-          <w:color w:val="0D0D0D" w:themeColor="text1" w:themeTint="F2"/>
-          <w:sz w:val="28"/>
-          <w:szCs w:val="28"/>
-          <w:lang w:val="en-US"/>
-        </w:rPr>
-        <w:t xml:space="preserve">  2</w:t>
-      </w:r>
-    </w:p>
-    <w:p>
-      <w:pPr>
-        <w:contextualSpacing/>
-        <w:rPr>
-          <w:rFonts w:ascii="Bahnschrift" w:hAnsi="Bahnschrift"/>
-          <w:b/>
-          <w:bCs/>
-          <w:color w:val="0D0D0D" w:themeColor="text1" w:themeTint="F2"/>
-          <w:sz w:val="28"/>
-          <w:szCs w:val="28"/>
-          <w:lang w:val="en-US"/>
-        </w:rPr>
-      </w:pPr>
-      <w:r>
-        <w:rPr>
-          <w:rFonts w:ascii="Bahnschrift" w:hAnsi="Bahnschrift"/>
-          <w:b/>
-          <w:bCs/>
-          <w:color w:val="0D0D0D" w:themeColor="text1" w:themeTint="F2"/>
-          <w:sz w:val="28"/>
-          <w:szCs w:val="28"/>
-          <w:lang w:val="en-US"/>
-        </w:rPr>
-        <w:t>$ git checkout feature</w:t>
-      </w:r>
-    </w:p>
-    <w:p>
-      <w:pPr>
-        <w:contextualSpacing/>
-        <w:rPr>
-          <w:rFonts w:ascii="Bahnschrift" w:hAnsi="Bahnschrift"/>
-          <w:sz w:val="28"/>
-          <w:szCs w:val="28"/>
-          <w:lang w:val="en-US"/>
-        </w:rPr>
-      </w:pPr>
-    </w:p>
-    <w:p>
-      <w:pPr>
-        <w:contextualSpacing/>
-        <w:rPr>
-          <w:rFonts w:ascii="Bahnschrift" w:hAnsi="Bahnschrift"/>
-          <w:b/>
-          <w:bCs/>
-          <w:color w:val="E36C0A" w:themeColor="accent6" w:themeShade="BF"/>
-          <w:sz w:val="28"/>
-          <w:szCs w:val="28"/>
-          <w:lang w:val="en-US"/>
-        </w:rPr>
-      </w:pPr>
-      <w:r>
-        <w:rPr>
-          <w:rFonts w:ascii="Bahnschrift" w:hAnsi="Bahnschrift"/>
-          <w:b/>
-          <w:bCs/>
-          <w:color w:val="E36C0A" w:themeColor="accent6" w:themeShade="BF"/>
-          <w:sz w:val="28"/>
-          <w:szCs w:val="28"/>
-          <w:lang w:val="en-US"/>
-        </w:rPr>
-        <w:t>$ git checkout -b &lt;new-branch-name&gt;</w:t>
-      </w:r>
-      <w:r>
-        <w:rPr>
-          <w:rFonts w:ascii="Bahnschrift" w:hAnsi="Bahnschrift"/>
-          <w:b/>
-          <w:bCs/>
-          <w:color w:val="E36C0A" w:themeColor="accent6" w:themeShade="BF"/>
-          <w:sz w:val="28"/>
-          <w:szCs w:val="28"/>
-          <w:lang w:val="en-US"/>
-        </w:rPr>
-        <w:t xml:space="preserve">   1+2 = single command</w:t>
-      </w:r>
-    </w:p>
-    <w:p>
-      <w:pPr>
-        <w:contextualSpacing/>
-        <w:rPr>
-          <w:rFonts w:ascii="Bahnschrift" w:hAnsi="Bahnschrift"/>
-          <w:sz w:val="28"/>
-          <w:szCs w:val="28"/>
-          <w:lang w:val="en-US"/>
-        </w:rPr>
-      </w:pPr>
-      <w:r>
-        <w:rPr>
-          <w:rFonts w:ascii="Bahnschrift" w:hAnsi="Bahnschrift"/>
-          <w:sz w:val="28"/>
-          <w:szCs w:val="28"/>
-          <w:lang w:val="en-US"/>
-        </w:rPr>
-        <w:t xml:space="preserve">$ git checkout </w:t>
-      </w:r>
-      <w:r>
-        <w:rPr>
-          <w:rFonts w:ascii="Bahnschrift" w:hAnsi="Bahnschrift"/>
-          <w:b/>
-          <w:bCs/>
-          <w:sz w:val="28"/>
-          <w:szCs w:val="28"/>
-          <w:lang w:val="en-US"/>
-        </w:rPr>
-        <w:t>-</w:t>
-      </w:r>
-      <w:r>
-        <w:rPr>
-          <w:rFonts w:ascii="Bahnschrift" w:hAnsi="Bahnschrift"/>
-          <w:sz w:val="28"/>
-          <w:szCs w:val="28"/>
-          <w:lang w:val="en-US"/>
-        </w:rPr>
-        <w:t xml:space="preserve"> </w:t>
-      </w:r>
-      <w:r>
-        <w:rPr>
-          <w:rFonts w:ascii="Bahnschrift" w:hAnsi="Bahnschrift"/>
-          <w:color w:val="FF0000"/>
-          <w:sz w:val="28"/>
-          <w:szCs w:val="28"/>
-          <w:lang w:val="en-US"/>
-        </w:rPr>
-        <w:t>/</w:t>
-      </w:r>
-      <w:r>
-        <w:rPr>
-          <w:rFonts w:ascii="Bahnschrift" w:hAnsi="Bahnschrift"/>
-          <w:color w:val="FF0000"/>
-          <w:sz w:val="28"/>
-          <w:szCs w:val="28"/>
-          <w:lang w:val="en-US"/>
-        </w:rPr>
-        <w:t>/It will move to the previous branch</w:t>
-      </w:r>
-    </w:p>
-    <w:p>
-      <w:pPr>
-        <w:contextualSpacing/>
-        <w:rPr>
-          <w:rFonts w:ascii="Bahnschrift" w:hAnsi="Bahnschrift"/>
-          <w:sz w:val="28"/>
-          <w:szCs w:val="28"/>
-          <w:lang w:val="en-US"/>
-        </w:rPr>
-      </w:pPr>
-    </w:p>
-    <w:p>
-      <w:pPr>
-        <w:contextualSpacing/>
-        <w:rPr>
-          <w:rFonts w:ascii="Bahnschrift" w:hAnsi="Bahnschrift"/>
-          <w:sz w:val="28"/>
-          <w:szCs w:val="28"/>
-          <w:lang w:val="en-US"/>
-        </w:rPr>
-      </w:pPr>
-    </w:p>
-    <w:p>
-      <w:pPr>
-        <w:contextualSpacing/>
-        <w:rPr>
-          <w:rFonts w:ascii="Bahnschrift" w:hAnsi="Bahnschrift"/>
-          <w:sz w:val="28"/>
-          <w:szCs w:val="28"/>
-          <w:lang w:val="en-US"/>
-        </w:rPr>
-      </w:pPr>
-      <w:r>
-        <w:rPr>
-          <w:rFonts w:ascii="Bahnschrift" w:hAnsi="Bahnschrift"/>
-          <w:sz w:val="28"/>
-          <w:szCs w:val="28"/>
-          <w:lang w:val="en-US"/>
-        </w:rPr>
-        <w:t>To verify which remote branches your local branches are tracking</w:t>
-      </w:r>
-    </w:p>
-    <w:p>
-      <w:pPr>
-        <w:contextualSpacing/>
-        <w:rPr>
-          <w:rFonts w:ascii="Bahnschrift" w:hAnsi="Bahnschrift"/>
-          <w:color w:val="FF0000"/>
-          <w:sz w:val="28"/>
-          <w:szCs w:val="28"/>
-          <w:lang w:val="en-US"/>
-        </w:rPr>
-      </w:pPr>
-      <w:r>
-        <w:rPr>
-          <w:rFonts w:ascii="Bahnschrift" w:hAnsi="Bahnschrift"/>
-          <w:color w:val="FF0000"/>
-          <w:sz w:val="28"/>
-          <w:szCs w:val="28"/>
-          <w:lang w:val="en-US"/>
-        </w:rPr>
-        <w:t>$ git branch  -vv</w:t>
-      </w:r>
-    </w:p>
-    <w:p>
-      <w:pPr>
-        <w:contextualSpacing/>
-        <w:rPr>
-          <w:rFonts w:ascii="Bahnschrift" w:hAnsi="Bahnschrift"/>
-          <w:sz w:val="28"/>
-          <w:szCs w:val="28"/>
-          <w:lang w:val="en-US"/>
-        </w:rPr>
-      </w:pPr>
-    </w:p>
-    <w:p>
-      <w:pPr>
-        <w:contextualSpacing/>
-        <w:rPr>
-          <w:rFonts w:ascii="Bahnschrift" w:hAnsi="Bahnschrift"/>
-          <w:sz w:val="28"/>
-          <w:szCs w:val="28"/>
-          <w:lang w:val="en-US"/>
-        </w:rPr>
-      </w:pPr>
-      <w:r>
-        <w:rPr>
-          <w:rFonts w:ascii="Bahnschrift" w:hAnsi="Bahnschrift"/>
-          <w:sz w:val="28"/>
-          <w:szCs w:val="28"/>
-          <w:lang w:val="en-US"/>
-        </w:rPr>
-        <w:t>Quick switch to previous branch</w:t>
-      </w:r>
-    </w:p>
-    <w:p>
-      <w:pPr>
-        <w:contextualSpacing/>
-        <w:rPr>
-          <w:rFonts w:ascii="Bahnschrift" w:hAnsi="Bahnschrift"/>
-          <w:color w:val="FF0000"/>
-          <w:sz w:val="28"/>
-          <w:szCs w:val="28"/>
-          <w:lang w:val="en-US"/>
-        </w:rPr>
-      </w:pPr>
-      <w:r>
-        <w:rPr>
-          <w:rFonts w:ascii="Bahnschrift" w:hAnsi="Bahnschrift"/>
-          <w:color w:val="FF0000"/>
-          <w:sz w:val="28"/>
-          <w:szCs w:val="28"/>
-          <w:lang w:val="en-US"/>
-        </w:rPr>
-        <w:t>$ git checkout -</w:t>
-      </w:r>
-    </w:p>
-    <w:p>
-      <w:pPr>
-        <w:contextualSpacing/>
-        <w:rPr>
-          <w:rFonts w:ascii="Bahnschrift" w:hAnsi="Bahnschrift"/>
-          <w:sz w:val="28"/>
-          <w:szCs w:val="28"/>
-          <w:lang w:val="en-US"/>
-        </w:rPr>
-      </w:pPr>
-    </w:p>
-    <w:p>
-      <w:pPr>
-        <w:contextualSpacing/>
-        <w:rPr>
-          <w:rFonts w:ascii="Bahnschrift" w:hAnsi="Bahnschrift"/>
-          <w:b/>
-          <w:bCs/>
-          <w:color w:val="0F243E" w:themeColor="text2" w:themeShade="80"/>
-          <w:sz w:val="28"/>
-          <w:szCs w:val="28"/>
-          <w:lang w:val="en-US"/>
-        </w:rPr>
-      </w:pPr>
-      <w:r>
-        <w:rPr>
-          <w:rFonts w:ascii="Bahnschrift" w:hAnsi="Bahnschrift"/>
-          <w:b/>
-          <w:bCs/>
-          <w:color w:val="0F243E" w:themeColor="text2" w:themeShade="80"/>
-          <w:sz w:val="28"/>
-          <w:szCs w:val="28"/>
-          <w:lang w:val="en-US"/>
-        </w:rPr>
         <w:t>Check branch created or not</w:t>
       </w:r>
     </w:p>
@@ -827,6 +802,7 @@
         </w:rPr>
         <w:t>Note: new branch (</w:t>
       </w:r>
+      <w:proofErr w:type="spellStart"/>
       <w:r>
         <w:rPr>
           <w:rFonts w:ascii="Bahnschrift" w:hAnsi="Bahnschrift"/>
@@ -836,7 +812,19 @@
           <w:szCs w:val="28"/>
           <w:lang w:val="en-US"/>
         </w:rPr>
-        <w:t xml:space="preserve">i.e </w:t>
+        <w:t>i.e</w:t>
+      </w:r>
+      <w:proofErr w:type="spellEnd"/>
+      <w:r>
+        <w:rPr>
+          <w:rFonts w:ascii="Bahnschrift" w:hAnsi="Bahnschrift"/>
+          <w:i/>
+          <w:iCs/>
+          <w:sz w:val="28"/>
+          <w:szCs w:val="28"/>
+          <w:lang w:val="en-US"/>
+        </w:rPr>
+        <w:t xml:space="preserve"> </w:t>
       </w:r>
       <w:r>
         <w:rPr>
@@ -974,343 +962,6 @@
           <w:lang w:val="en-US"/>
         </w:rPr>
         <w:t>$ git push origin Stage</w:t>
-      </w:r>
-    </w:p>
-    <w:p>
-      <w:pPr>
-        <w:contextualSpacing/>
-        <w:rPr>
-          <w:rFonts w:ascii="Bahnschrift" w:hAnsi="Bahnschrift"/>
-          <w:sz w:val="28"/>
-          <w:szCs w:val="28"/>
-          <w:lang w:val="en-US"/>
-        </w:rPr>
-      </w:pPr>
-    </w:p>
-    <w:p>
-      <w:pPr>
-        <w:contextualSpacing/>
-        <w:rPr>
-          <w:rFonts w:ascii="Bahnschrift" w:hAnsi="Bahnschrift"/>
-          <w:sz w:val="28"/>
-          <w:szCs w:val="28"/>
-          <w:lang w:val="en-US"/>
-        </w:rPr>
-      </w:pPr>
-    </w:p>
-    <w:p>
-      <w:pPr>
-        <w:contextualSpacing/>
-        <w:rPr>
-          <w:rFonts w:ascii="Bahnschrift" w:hAnsi="Bahnschrift"/>
-          <w:b/>
-          <w:bCs/>
-          <w:sz w:val="28"/>
-          <w:szCs w:val="28"/>
-          <w:u w:val="single"/>
-          <w:lang w:val="en-US"/>
-        </w:rPr>
-      </w:pPr>
-      <w:r>
-        <w:rPr>
-          <w:rFonts w:ascii="Bahnschrift" w:hAnsi="Bahnschrift"/>
-          <w:b/>
-          <w:bCs/>
-          <w:sz w:val="28"/>
-          <w:szCs w:val="28"/>
-          <w:u w:val="single"/>
-          <w:lang w:val="en-US"/>
-        </w:rPr>
-        <w:t>RENAMING EXSTING BRANCH</w:t>
-      </w:r>
-    </w:p>
-    <w:p>
-      <w:pPr>
-        <w:contextualSpacing/>
-        <w:rPr>
-          <w:rFonts w:ascii="Bahnschrift" w:hAnsi="Bahnschrift"/>
-          <w:b/>
-          <w:bCs/>
-          <w:color w:val="FF0000"/>
-          <w:sz w:val="28"/>
-          <w:szCs w:val="28"/>
-          <w:lang w:val="en-US"/>
-        </w:rPr>
-      </w:pPr>
-      <w:r>
-        <w:rPr>
-          <w:rFonts w:ascii="Bahnschrift" w:hAnsi="Bahnschrift"/>
-          <w:b/>
-          <w:bCs/>
-          <w:color w:val="FF0000"/>
-          <w:sz w:val="28"/>
-          <w:szCs w:val="28"/>
-          <w:lang w:val="en-US"/>
-        </w:rPr>
-        <w:t>$git branch -m &lt;new-rename-branch&gt;</w:t>
-      </w:r>
-    </w:p>
-    <w:p>
-      <w:pPr>
-        <w:contextualSpacing/>
-        <w:rPr>
-          <w:rFonts w:ascii="Bahnschrift" w:hAnsi="Bahnschrift"/>
-          <w:b/>
-          <w:bCs/>
-          <w:color w:val="FF0000"/>
-          <w:sz w:val="28"/>
-          <w:szCs w:val="28"/>
-          <w:lang w:val="en-US"/>
-        </w:rPr>
-      </w:pPr>
-      <w:r>
-        <w:rPr>
-          <w:rFonts w:ascii="Bahnschrift" w:hAnsi="Bahnschrift"/>
-          <w:b/>
-          <w:bCs/>
-          <w:color w:val="FF0000"/>
-          <w:sz w:val="28"/>
-          <w:szCs w:val="28"/>
-          <w:lang w:val="en-US"/>
-        </w:rPr>
-        <w:t>$git branch &lt;old-branch-name&gt; &lt;new-branch-name&gt;</w:t>
-      </w:r>
-    </w:p>
-    <w:p>
-      <w:pPr>
-        <w:contextualSpacing/>
-        <w:rPr>
-          <w:rFonts w:ascii="Bahnschrift" w:hAnsi="Bahnschrift"/>
-          <w:b/>
-          <w:bCs/>
-          <w:sz w:val="28"/>
-          <w:szCs w:val="28"/>
-          <w:lang w:val="en-US"/>
-        </w:rPr>
-      </w:pPr>
-      <w:r>
-        <w:rPr>
-          <w:rFonts w:ascii="Bahnschrift" w:hAnsi="Bahnschrift"/>
-          <w:b/>
-          <w:bCs/>
-          <w:sz w:val="28"/>
-          <w:szCs w:val="28"/>
-          <w:lang w:val="en-US"/>
-        </w:rPr>
-        <w:t>This will update only local repository</w:t>
-      </w:r>
-    </w:p>
-    <w:p>
-      <w:pPr>
-        <w:contextualSpacing/>
-        <w:rPr>
-          <w:rFonts w:ascii="Bahnschrift" w:hAnsi="Bahnschrift"/>
-          <w:sz w:val="28"/>
-          <w:szCs w:val="28"/>
-          <w:lang w:val="en-US"/>
-        </w:rPr>
-      </w:pPr>
-    </w:p>
-    <w:p>
-      <w:pPr>
-        <w:contextualSpacing/>
-        <w:rPr>
-          <w:rFonts w:ascii="Bahnschrift" w:hAnsi="Bahnschrift"/>
-          <w:sz w:val="28"/>
-          <w:szCs w:val="28"/>
-          <w:lang w:val="en-US"/>
-        </w:rPr>
-      </w:pPr>
-      <w:r>
-        <w:rPr>
-          <w:rFonts w:ascii="Bahnschrift" w:hAnsi="Bahnschrift"/>
-          <w:sz w:val="28"/>
-          <w:szCs w:val="28"/>
-          <w:lang w:val="en-US"/>
-        </w:rPr>
-        <w:t>If we want to change branch name remotely</w:t>
-      </w:r>
-    </w:p>
-    <w:p>
-      <w:pPr>
-        <w:contextualSpacing/>
-        <w:rPr>
-          <w:rFonts w:ascii="Bahnschrift" w:hAnsi="Bahnschrift"/>
-          <w:color w:val="FF0000"/>
-          <w:sz w:val="28"/>
-          <w:szCs w:val="28"/>
-          <w:lang w:val="en-US"/>
-        </w:rPr>
-      </w:pPr>
-      <w:r>
-        <w:rPr>
-          <w:rFonts w:ascii="Bahnschrift" w:hAnsi="Bahnschrift"/>
-          <w:color w:val="FF0000"/>
-          <w:sz w:val="28"/>
-          <w:szCs w:val="28"/>
-          <w:lang w:val="en-US"/>
-        </w:rPr>
-        <w:t>$git push &lt;allies-name&gt; &lt;new-rename-branch&gt;</w:t>
-      </w:r>
-    </w:p>
-    <w:p>
-      <w:pPr>
-        <w:contextualSpacing/>
-        <w:rPr>
-          <w:rFonts w:ascii="Bahnschrift" w:hAnsi="Bahnschrift"/>
-          <w:sz w:val="28"/>
-          <w:szCs w:val="28"/>
-          <w:lang w:val="en-US"/>
-        </w:rPr>
-      </w:pPr>
-    </w:p>
-    <w:p>
-      <w:pPr>
-        <w:contextualSpacing/>
-        <w:rPr>
-          <w:rFonts w:ascii="Bahnschrift" w:hAnsi="Bahnschrift"/>
-          <w:sz w:val="28"/>
-          <w:szCs w:val="28"/>
-          <w:lang w:val="en-US"/>
-        </w:rPr>
-      </w:pPr>
-      <w:r>
-        <w:rPr>
-          <w:rFonts w:ascii="Bahnschrift" w:hAnsi="Bahnschrift"/>
-          <w:sz w:val="28"/>
-          <w:szCs w:val="28"/>
-          <w:lang w:val="en-US"/>
-        </w:rPr>
-        <w:t>Searching specified branch</w:t>
-      </w:r>
-    </w:p>
-    <w:p>
-      <w:pPr>
-        <w:contextualSpacing/>
-        <w:rPr>
-          <w:rFonts w:ascii="Bahnschrift" w:hAnsi="Bahnschrift"/>
-          <w:color w:val="FF0000"/>
-          <w:sz w:val="28"/>
-          <w:szCs w:val="28"/>
-          <w:lang w:val="en-US"/>
-        </w:rPr>
-      </w:pPr>
-      <w:r>
-        <w:rPr>
-          <w:rFonts w:ascii="Bahnschrift" w:hAnsi="Bahnschrift"/>
-          <w:color w:val="FF0000"/>
-          <w:sz w:val="28"/>
-          <w:szCs w:val="28"/>
-          <w:lang w:val="en-US"/>
-        </w:rPr>
-        <w:t>$git branch -v –-contains &lt;branch-name&gt;</w:t>
-      </w:r>
-    </w:p>
-    <w:p>
-      <w:pPr>
-        <w:contextualSpacing/>
-        <w:rPr>
-          <w:rFonts w:ascii="Bahnschrift" w:hAnsi="Bahnschrift"/>
-          <w:color w:val="FF0000"/>
-          <w:sz w:val="28"/>
-          <w:szCs w:val="28"/>
-          <w:lang w:val="en-US"/>
-        </w:rPr>
-      </w:pPr>
-    </w:p>
-    <w:p>
-      <w:pPr>
-        <w:contextualSpacing/>
-        <w:rPr>
-          <w:rFonts w:ascii="Bahnschrift" w:hAnsi="Bahnschrift"/>
-          <w:sz w:val="28"/>
-          <w:szCs w:val="28"/>
-          <w:lang w:val="en-US"/>
-        </w:rPr>
-      </w:pPr>
-      <w:r>
-        <w:rPr>
-          <w:rFonts w:ascii="Bahnschrift" w:hAnsi="Bahnschrift"/>
-          <w:sz w:val="28"/>
-          <w:szCs w:val="28"/>
-          <w:lang w:val="en-US"/>
-        </w:rPr>
-        <w:t>Creating branch with no parent commit</w:t>
-      </w:r>
-    </w:p>
-    <w:p>
-      <w:pPr>
-        <w:contextualSpacing/>
-        <w:rPr>
-          <w:rFonts w:ascii="Bahnschrift" w:hAnsi="Bahnschrift"/>
-          <w:color w:val="FF0000"/>
-          <w:sz w:val="28"/>
-          <w:szCs w:val="28"/>
-          <w:lang w:val="en-US"/>
-        </w:rPr>
-      </w:pPr>
-      <w:r>
-        <w:rPr>
-          <w:rFonts w:ascii="Bahnschrift" w:hAnsi="Bahnschrift"/>
-          <w:color w:val="FF0000"/>
-          <w:sz w:val="28"/>
-          <w:szCs w:val="28"/>
-          <w:lang w:val="en-US"/>
-        </w:rPr>
-        <w:t>$git checkout –-orphan  new-orphan-branch</w:t>
-      </w:r>
-    </w:p>
-    <w:p>
-      <w:pPr>
-        <w:contextualSpacing/>
-        <w:rPr>
-          <w:rFonts w:ascii="Bahnschrift" w:hAnsi="Bahnschrift"/>
-          <w:sz w:val="28"/>
-          <w:szCs w:val="28"/>
-          <w:lang w:val="en-US"/>
-        </w:rPr>
-      </w:pPr>
-    </w:p>
-    <w:p>
-      <w:pPr>
-        <w:contextualSpacing/>
-        <w:rPr>
-          <w:rFonts w:ascii="Bahnschrift" w:hAnsi="Bahnschrift"/>
-          <w:sz w:val="28"/>
-          <w:szCs w:val="28"/>
-          <w:lang w:val="en-US"/>
-        </w:rPr>
-      </w:pPr>
-      <w:r>
-        <w:rPr>
-          <w:rFonts w:ascii="Bahnschrift" w:hAnsi="Bahnschrift"/>
-          <w:sz w:val="28"/>
-          <w:szCs w:val="28"/>
-          <w:lang w:val="en-US"/>
-        </w:rPr>
-        <w:t>Show current branch name</w:t>
-      </w:r>
-    </w:p>
-    <w:p>
-      <w:pPr>
-        <w:contextualSpacing/>
-        <w:rPr>
-          <w:rFonts w:ascii="Bahnschrift" w:hAnsi="Bahnschrift"/>
-          <w:color w:val="FF0000"/>
-          <w:sz w:val="28"/>
-          <w:szCs w:val="28"/>
-          <w:lang w:val="en-US"/>
-        </w:rPr>
-      </w:pPr>
-      <w:r>
-        <w:rPr>
-          <w:rFonts w:ascii="Bahnschrift" w:hAnsi="Bahnschrift"/>
-          <w:color w:val="FF0000"/>
-          <w:sz w:val="28"/>
-          <w:szCs w:val="28"/>
-          <w:lang w:val="en-US"/>
-        </w:rPr>
-        <w:t xml:space="preserve">$git branch –-show-current </w:t>
       </w:r>
     </w:p>
     <w:p>
@@ -1368,8 +1019,8 @@
           <w:rFonts w:ascii="Bahnschrift" w:hAnsi="Bahnschrift"/>
           <w:b/>
           <w:bCs/>
-          <w:sz w:val="18"/>
-          <w:szCs w:val="18"/>
+          <w:sz w:val="28"/>
+          <w:szCs w:val="28"/>
           <w:lang w:val="en-US"/>
         </w:rPr>
       </w:pPr>
@@ -1574,38 +1225,7 @@
           <w:szCs w:val="28"/>
           <w:lang w:val="en-US"/>
         </w:rPr>
-        <w:t xml:space="preserve"> </w:t>
-      </w:r>
-    </w:p>
-    <w:p>
-      <w:pPr>
-        <w:contextualSpacing/>
-        <w:rPr>
-          <w:rFonts w:ascii="Bahnschrift" w:hAnsi="Bahnschrift"/>
-          <w:sz w:val="28"/>
-          <w:szCs w:val="28"/>
-          <w:lang w:val="en-US"/>
-        </w:rPr>
-      </w:pPr>
-    </w:p>
-    <w:p>
-      <w:pPr>
-        <w:contextualSpacing/>
-        <w:rPr>
-          <w:rFonts w:ascii="Bahnschrift" w:hAnsi="Bahnschrift"/>
-          <w:sz w:val="28"/>
-          <w:szCs w:val="28"/>
-          <w:lang w:val="en-US"/>
-        </w:rPr>
-      </w:pPr>
-      <w:r>
-        <w:rPr>
-          <w:rFonts w:ascii="Bahnschrift" w:hAnsi="Bahnschrift"/>
-          <w:sz w:val="28"/>
-          <w:szCs w:val="28"/>
-          <w:lang w:val="en-US"/>
-        </w:rPr>
-        <w:t>(if your branch changes are committed (or) no tracked / un-tracked files)</w:t>
+        <w:t xml:space="preserve"> soft delete (if your branch changes are committed (or) no tracked / un-tracked files)</w:t>
       </w:r>
     </w:p>
     <w:p>
@@ -2339,15 +1959,6 @@
           <w:szCs w:val="28"/>
           <w:lang w:val="en-US"/>
         </w:rPr>
-        <w:t>-</w:t>
-      </w:r>
-      <w:r>
-        <w:rPr>
-          <w:rFonts w:ascii="Bahnschrift" w:hAnsi="Bahnschrift"/>
-          <w:sz w:val="28"/>
-          <w:szCs w:val="28"/>
-          <w:lang w:val="en-US"/>
-        </w:rPr>
         <w:t>merged</w:t>
       </w:r>
     </w:p>
@@ -2379,14 +1990,25 @@
         </w:rPr>
         <w:t>HEAD (</w:t>
       </w:r>
-      <w:r>
-        <w:rPr>
-          <w:rFonts w:ascii="Bahnschrift" w:hAnsi="Bahnschrift"/>
-          <w:sz w:val="28"/>
-          <w:szCs w:val="28"/>
-          <w:lang w:val="en-US"/>
-        </w:rPr>
-        <w:t>i.e tip of current branch)</w:t>
+      <w:proofErr w:type="spellStart"/>
+      <w:r>
+        <w:rPr>
+          <w:rFonts w:ascii="Bahnschrift" w:hAnsi="Bahnschrift"/>
+          <w:sz w:val="28"/>
+          <w:szCs w:val="28"/>
+          <w:lang w:val="en-US"/>
+        </w:rPr>
+        <w:t>i.e</w:t>
+      </w:r>
+      <w:proofErr w:type="spellEnd"/>
+      <w:r>
+        <w:rPr>
+          <w:rFonts w:ascii="Bahnschrift" w:hAnsi="Bahnschrift"/>
+          <w:sz w:val="28"/>
+          <w:szCs w:val="28"/>
+          <w:lang w:val="en-US"/>
+        </w:rPr>
+        <w:t xml:space="preserve"> tip of current branch)</w:t>
       </w:r>
     </w:p>
     <w:p>
@@ -2428,6 +2050,7 @@
           <w:u w:val="single"/>
           <w:lang w:val="en-US"/>
         </w:rPr>
+        <w:lastRenderedPageBreak/>
         <w:t>Listing branches</w:t>
       </w:r>
     </w:p>
@@ -2847,7 +2470,25 @@
           <w:szCs w:val="28"/>
           <w:lang w:val="en-US"/>
         </w:rPr>
-        <w:t xml:space="preserve"> List remote branches with latest commit</w:t>
+        <w:t xml:space="preserve"> List remote branches with </w:t>
+      </w:r>
+      <w:r>
+        <w:rPr>
+          <w:rFonts w:ascii="Bahnschrift" w:hAnsi="Bahnschrift"/>
+          <w:sz w:val="28"/>
+          <w:szCs w:val="28"/>
+          <w:lang w:val="en-US"/>
+        </w:rPr>
+        <w:t>latest</w:t>
+      </w:r>
+      <w:r>
+        <w:rPr>
+          <w:rFonts w:ascii="Bahnschrift" w:hAnsi="Bahnschrift"/>
+          <w:sz w:val="28"/>
+          <w:szCs w:val="28"/>
+          <w:lang w:val="en-US"/>
+        </w:rPr>
+        <w:t xml:space="preserve"> commit</w:t>
       </w:r>
     </w:p>
     <w:p>
@@ -2923,7 +2564,6 @@
           <w:szCs w:val="28"/>
           <w:lang w:val="en-US"/>
         </w:rPr>
-        <w:lastRenderedPageBreak/>
         <w:t xml:space="preserve">$ </w:t>
       </w:r>
       <w:r>

</xml_diff>